<commit_message>
css changes should work now
</commit_message>
<xml_diff>
--- a/Christmas List 2018.docx
+++ b/Christmas List 2018.docx
@@ -95,18 +95,13 @@
         </w:numPr>
       </w:pPr>
       <w:r>
-        <w:t xml:space="preserve">American Eagle </w:t>
-      </w:r>
-      <w:proofErr w:type="gramStart"/>
-      <w:r>
-        <w:t xml:space="preserve">Jeans </w:t>
-      </w:r>
-      <w:r>
-        <w:t>,</w:t>
-      </w:r>
-      <w:proofErr w:type="gramEnd"/>
-      <w:r>
-        <w:t xml:space="preserve"> size TBD</w:t>
+        <w:t>Pair of American Eagle Jeans</w:t>
+      </w:r>
+      <w:r>
+        <w:t xml:space="preserve">, </w:t>
+      </w:r>
+      <w:r>
+        <w:t>31/32</w:t>
       </w:r>
     </w:p>
     <w:p>
@@ -118,7 +113,10 @@
         </w:numPr>
       </w:pPr>
       <w:r>
-        <w:t xml:space="preserve">UConn Nike Sweatshirt </w:t>
+        <w:t>UConn Nike Tank Top</w:t>
+      </w:r>
+      <w:r>
+        <w:t>, Large [or any kind of cool tank top]</w:t>
       </w:r>
     </w:p>
     <w:p>
@@ -132,6 +130,9 @@
       <w:r>
         <w:t>Over the Ear headphones</w:t>
       </w:r>
+      <w:r>
+        <w:t xml:space="preserve"> – type TBD </w:t>
+      </w:r>
     </w:p>
     <w:p>
       <w:pPr>
@@ -144,6 +145,18 @@
       <w:r>
         <w:t>Red Dead Redemption 2 – PS4</w:t>
       </w:r>
+      <w:r>
+        <w:t xml:space="preserve"> [releases October 26</w:t>
+      </w:r>
+      <w:r>
+        <w:rPr>
+          <w:vertAlign w:val="superscript"/>
+        </w:rPr>
+        <w:t>th</w:t>
+      </w:r>
+      <w:r>
+        <w:t xml:space="preserve">] </w:t>
+      </w:r>
     </w:p>
     <w:p>
       <w:pPr>
@@ -164,6 +177,21 @@
       <w:r>
         <w:t>: The Official Game – PS4</w:t>
       </w:r>
+      <w:r>
+        <w:t xml:space="preserve"> </w:t>
+      </w:r>
+      <w:r>
+        <w:t>[releases Oct. 30</w:t>
+      </w:r>
+      <w:r>
+        <w:rPr>
+          <w:vertAlign w:val="superscript"/>
+        </w:rPr>
+        <w:t>th</w:t>
+      </w:r>
+      <w:r>
+        <w:t>]</w:t>
+      </w:r>
     </w:p>
     <w:p>
       <w:pPr>
@@ -174,7 +202,19 @@
         </w:numPr>
       </w:pPr>
       <w:r>
-        <w:t xml:space="preserve">Next Walking Dead comics </w:t>
+        <w:t>Next Walking Dead comic</w:t>
+      </w:r>
+      <w:r>
+        <w:t>(</w:t>
+      </w:r>
+      <w:r>
+        <w:t>s</w:t>
+      </w:r>
+      <w:r>
+        <w:t>)</w:t>
+      </w:r>
+      <w:r>
+        <w:t xml:space="preserve"> </w:t>
       </w:r>
     </w:p>
     <w:p>
@@ -220,18 +260,9 @@
         </w:rPr>
         <w:t>Danielewski</w:t>
       </w:r>
-      <w:proofErr w:type="spellEnd"/>
-    </w:p>
-    <w:p>
-      <w:pPr>
-        <w:pStyle w:val="ListParagraph"/>
-        <w:numPr>
-          <w:ilvl w:val="0"/>
-          <w:numId w:val="1"/>
-        </w:numPr>
-      </w:pPr>
       <w:bookmarkStart w:id="0" w:name="_GoBack"/>
       <w:bookmarkEnd w:id="0"/>
+      <w:proofErr w:type="spellEnd"/>
     </w:p>
     <w:sectPr>
       <w:pgSz w:w="12240" w:h="15840"/>

</xml_diff>